<commit_message>
atualizando backlog -> estimativa e prioridade
</commit_message>
<xml_diff>
--- a/Documentos/backlog.docx
+++ b/Documentos/backlog.docx
@@ -70,7 +70,7 @@
       <w:pPr>
         <w:numPr>
           <w:ilvl w:val="1"/>
-          <w:numId w:val="1"/>
+          <w:numId w:val="10"/>
         </w:numPr>
         <w:ind w:right="435"/>
       </w:pPr>
@@ -138,7 +138,7 @@
       <w:pPr>
         <w:numPr>
           <w:ilvl w:val="1"/>
-          <w:numId w:val="1"/>
+          <w:numId w:val="10"/>
         </w:numPr>
         <w:spacing w:after="329"/>
         <w:ind w:right="435"/>
@@ -184,7 +184,58 @@
       </w:r>
       <w:proofErr w:type="spellEnd"/>
       <w:r>
-        <w:t xml:space="preserve"> sistema não deve armazenar dados pessoais dos veículos, apenas a contagem total. </w:t>
+        <w:t xml:space="preserve"> sistema não deve armazenar dados pessoais dos veículos, apenas a contagem total.</w:t>
+      </w:r>
+    </w:p>
+    <w:p>
+      <w:pPr>
+        <w:numPr>
+          <w:ilvl w:val="0"/>
+          <w:numId w:val="10"/>
+        </w:numPr>
+        <w:spacing w:after="0" w:line="259" w:lineRule="auto"/>
+        <w:ind w:hanging="360"/>
+      </w:pPr>
+      <w:proofErr w:type="gramStart"/>
+      <w:r>
+        <w:rPr>
+          <w:b/>
+        </w:rPr>
+        <w:t xml:space="preserve">Prioridade </w:t>
+      </w:r>
+      <w:r>
+        <w:t>:</w:t>
+      </w:r>
+      <w:proofErr w:type="gramEnd"/>
+      <w:r>
+        <w:t xml:space="preserve"> 1</w:t>
+      </w:r>
+    </w:p>
+    <w:p>
+      <w:pPr>
+        <w:numPr>
+          <w:ilvl w:val="0"/>
+          <w:numId w:val="10"/>
+        </w:numPr>
+        <w:spacing w:after="0" w:line="259" w:lineRule="auto"/>
+        <w:ind w:hanging="360"/>
+      </w:pPr>
+      <w:proofErr w:type="gramStart"/>
+      <w:r>
+        <w:rPr>
+          <w:b/>
+        </w:rPr>
+        <w:t xml:space="preserve">Duração </w:t>
+      </w:r>
+      <w:r>
+        <w:t>:</w:t>
+      </w:r>
+      <w:proofErr w:type="gramEnd"/>
+      <w:r>
+        <w:t xml:space="preserve"> 7 dias</w:t>
+      </w:r>
+      <w:r>
+        <w:t xml:space="preserve"> </w:t>
       </w:r>
     </w:p>
     <w:p>
@@ -932,6 +983,69 @@
     </w:p>
     <w:p>
       <w:pPr>
+        <w:numPr>
+          <w:ilvl w:val="0"/>
+          <w:numId w:val="2"/>
+        </w:numPr>
+        <w:spacing w:after="0" w:line="259" w:lineRule="auto"/>
+        <w:ind w:hanging="360"/>
+      </w:pPr>
+      <w:proofErr w:type="gramStart"/>
+      <w:r>
+        <w:rPr>
+          <w:b/>
+        </w:rPr>
+        <w:t xml:space="preserve">Prioridade </w:t>
+      </w:r>
+      <w:r>
+        <w:t>:</w:t>
+      </w:r>
+      <w:proofErr w:type="gramEnd"/>
+      <w:r>
+        <w:t xml:space="preserve"> </w:t>
+      </w:r>
+      <w:r>
+        <w:t>3</w:t>
+      </w:r>
+    </w:p>
+    <w:p>
+      <w:pPr>
+        <w:numPr>
+          <w:ilvl w:val="0"/>
+          <w:numId w:val="2"/>
+        </w:numPr>
+        <w:spacing w:after="0" w:line="259" w:lineRule="auto"/>
+        <w:ind w:hanging="360"/>
+      </w:pPr>
+      <w:proofErr w:type="gramStart"/>
+      <w:r>
+        <w:rPr>
+          <w:b/>
+        </w:rPr>
+        <w:t xml:space="preserve">Duração </w:t>
+      </w:r>
+      <w:r>
+        <w:t>:</w:t>
+      </w:r>
+      <w:proofErr w:type="gramEnd"/>
+      <w:r>
+        <w:t xml:space="preserve"> </w:t>
+      </w:r>
+      <w:r>
+        <w:t>4</w:t>
+      </w:r>
+      <w:r>
+        <w:t xml:space="preserve"> dias </w:t>
+      </w:r>
+    </w:p>
+    <w:p>
+      <w:pPr>
+        <w:spacing w:after="327"/>
+        <w:ind w:right="534"/>
+      </w:pPr>
+    </w:p>
+    <w:p>
+      <w:pPr>
         <w:spacing w:after="232" w:line="259" w:lineRule="auto"/>
         <w:ind w:left="0" w:firstLine="0"/>
         <w:jc w:val="right"/>
@@ -1627,11 +1741,75 @@
         <w:ind w:right="154" w:hanging="360"/>
       </w:pPr>
       <w:r>
+        <w:lastRenderedPageBreak/>
         <w:t xml:space="preserve">A </w:t>
       </w:r>
       <w:r>
         <w:t>página não deve conter dúvidas ou ambiguidade sobre valores mostrados em gráficos.</w:t>
       </w:r>
+    </w:p>
+    <w:p>
+      <w:pPr>
+        <w:numPr>
+          <w:ilvl w:val="0"/>
+          <w:numId w:val="3"/>
+        </w:numPr>
+        <w:spacing w:after="0" w:line="259" w:lineRule="auto"/>
+        <w:ind w:hanging="360"/>
+      </w:pPr>
+      <w:proofErr w:type="gramStart"/>
+      <w:r>
+        <w:rPr>
+          <w:b/>
+        </w:rPr>
+        <w:t xml:space="preserve">Prioridade </w:t>
+      </w:r>
+      <w:r>
+        <w:t>:</w:t>
+      </w:r>
+      <w:proofErr w:type="gramEnd"/>
+      <w:r>
+        <w:t xml:space="preserve"> </w:t>
+      </w:r>
+      <w:r>
+        <w:t>2</w:t>
+      </w:r>
+    </w:p>
+    <w:p>
+      <w:pPr>
+        <w:numPr>
+          <w:ilvl w:val="0"/>
+          <w:numId w:val="3"/>
+        </w:numPr>
+        <w:spacing w:after="0" w:line="259" w:lineRule="auto"/>
+        <w:ind w:hanging="360"/>
+      </w:pPr>
+      <w:proofErr w:type="gramStart"/>
+      <w:r>
+        <w:rPr>
+          <w:b/>
+        </w:rPr>
+        <w:t xml:space="preserve">Duração </w:t>
+      </w:r>
+      <w:r>
+        <w:t>:</w:t>
+      </w:r>
+      <w:proofErr w:type="gramEnd"/>
+      <w:r>
+        <w:t xml:space="preserve"> </w:t>
+      </w:r>
+      <w:r>
+        <w:t>10</w:t>
+      </w:r>
+      <w:r>
+        <w:t xml:space="preserve"> dias </w:t>
+      </w:r>
+    </w:p>
+    <w:p>
+      <w:pPr>
+        <w:spacing w:after="329"/>
+        <w:ind w:right="154"/>
+      </w:pPr>
     </w:p>
     <w:p>
       <w:pPr>
@@ -2221,7 +2399,6 @@
         <w:ind w:left="256" w:hanging="271"/>
       </w:pPr>
       <w:r>
-        <w:lastRenderedPageBreak/>
         <w:t xml:space="preserve">Análise de Dados e </w:t>
       </w:r>
       <w:r>
@@ -2352,12 +2529,66 @@
         <w:ind w:right="110"/>
       </w:pPr>
       <w:r>
-        <w:t xml:space="preserve">Exibir gráfico com dados histórico </w:t>
+        <w:t>Exibir gráfico com dados histórico especificados pelo usuário</w:t>
+      </w:r>
+    </w:p>
+    <w:p>
+      <w:pPr>
+        <w:numPr>
+          <w:ilvl w:val="0"/>
+          <w:numId w:val="5"/>
+        </w:numPr>
+        <w:spacing w:after="0" w:line="259" w:lineRule="auto"/>
+        <w:ind w:hanging="360"/>
+      </w:pPr>
+      <w:proofErr w:type="gramStart"/>
+      <w:r>
+        <w:rPr>
+          <w:b/>
+        </w:rPr>
+        <w:t xml:space="preserve">Prioridade </w:t>
+      </w:r>
+      <w:r>
+        <w:t>:</w:t>
+      </w:r>
+      <w:proofErr w:type="gramEnd"/>
+      <w:r>
+        <w:t xml:space="preserve"> </w:t>
+      </w:r>
+      <w:r>
+        <w:t>4</w:t>
+      </w:r>
+    </w:p>
+    <w:p>
+      <w:pPr>
+        <w:numPr>
+          <w:ilvl w:val="0"/>
+          <w:numId w:val="5"/>
+        </w:numPr>
+        <w:spacing w:after="0" w:line="259" w:lineRule="auto"/>
+        <w:ind w:hanging="360"/>
+      </w:pPr>
+      <w:proofErr w:type="gramStart"/>
+      <w:r>
+        <w:rPr>
+          <w:b/>
+        </w:rPr>
+        <w:t xml:space="preserve">Duração </w:t>
+      </w:r>
+      <w:r>
+        <w:t>:</w:t>
+      </w:r>
+      <w:proofErr w:type="gramEnd"/>
+      <w:r>
+        <w:t xml:space="preserve"> </w:t>
+      </w:r>
+      <w:r>
+        <w:t>4</w:t>
       </w:r>
       <w:bookmarkStart w:id="0" w:name="_GoBack"/>
       <w:bookmarkEnd w:id="0"/>
       <w:r>
-        <w:t>especificados pelo usuário</w:t>
+        <w:t xml:space="preserve"> dias </w:t>
       </w:r>
     </w:p>
     <w:p>
@@ -3015,9 +3246,221 @@
     </w:lvl>
   </w:abstractNum>
   <w:abstractNum w:abstractNumId="3" w15:restartNumberingAfterBreak="0">
+    <w:nsid w:val="33F032CE"/>
+    <w:multiLevelType w:val="hybridMultilevel"/>
+    <w:tmpl w:val="8A28A378"/>
+    <w:lvl w:ilvl="0" w:tplc="8E6C590E">
+      <w:start w:val="1"/>
+      <w:numFmt w:val="bullet"/>
+      <w:lvlText w:val="•"/>
+      <w:lvlJc w:val="left"/>
+      <w:pPr>
+        <w:ind w:left="705"/>
+      </w:pPr>
+      <w:rPr>
+        <w:rFonts w:ascii="Arial" w:eastAsia="Arial" w:hAnsi="Arial" w:cs="Arial"/>
+        <w:b w:val="0"/>
+        <w:i w:val="0"/>
+        <w:strike w:val="0"/>
+        <w:dstrike w:val="0"/>
+        <w:color w:val="000000"/>
+        <w:sz w:val="20"/>
+        <w:szCs w:val="20"/>
+        <w:u w:val="none" w:color="000000"/>
+        <w:bdr w:val="none" w:sz="0" w:space="0" w:color="auto"/>
+        <w:shd w:val="clear" w:color="auto" w:fill="auto"/>
+        <w:vertAlign w:val="baseline"/>
+      </w:rPr>
+    </w:lvl>
+    <w:lvl w:ilvl="1" w:tplc="8E6C590E">
+      <w:start w:val="1"/>
+      <w:numFmt w:val="bullet"/>
+      <w:lvlText w:val="•"/>
+      <w:lvlJc w:val="left"/>
+      <w:pPr>
+        <w:ind w:left="1075"/>
+      </w:pPr>
+      <w:rPr>
+        <w:rFonts w:ascii="Arial" w:eastAsia="Arial" w:hAnsi="Arial" w:cs="Arial" w:hint="default"/>
+        <w:b w:val="0"/>
+        <w:i w:val="0"/>
+        <w:strike w:val="0"/>
+        <w:dstrike w:val="0"/>
+        <w:color w:val="000000"/>
+        <w:sz w:val="20"/>
+        <w:szCs w:val="20"/>
+        <w:u w:val="none" w:color="000000"/>
+        <w:bdr w:val="none" w:sz="0" w:space="0" w:color="auto"/>
+        <w:shd w:val="clear" w:color="auto" w:fill="auto"/>
+        <w:vertAlign w:val="baseline"/>
+      </w:rPr>
+    </w:lvl>
+    <w:lvl w:ilvl="2" w:tplc="1590B65C">
+      <w:start w:val="1"/>
+      <w:numFmt w:val="bullet"/>
+      <w:lvlText w:val="▪"/>
+      <w:lvlJc w:val="left"/>
+      <w:pPr>
+        <w:ind w:left="2160"/>
+      </w:pPr>
+      <w:rPr>
+        <w:rFonts w:ascii="Courier New" w:eastAsia="Courier New" w:hAnsi="Courier New" w:cs="Courier New"/>
+        <w:b w:val="0"/>
+        <w:i w:val="0"/>
+        <w:strike w:val="0"/>
+        <w:dstrike w:val="0"/>
+        <w:color w:val="000000"/>
+        <w:sz w:val="20"/>
+        <w:szCs w:val="20"/>
+        <w:u w:val="none" w:color="000000"/>
+        <w:bdr w:val="none" w:sz="0" w:space="0" w:color="auto"/>
+        <w:shd w:val="clear" w:color="auto" w:fill="auto"/>
+        <w:vertAlign w:val="baseline"/>
+      </w:rPr>
+    </w:lvl>
+    <w:lvl w:ilvl="3" w:tplc="8A881E34">
+      <w:start w:val="1"/>
+      <w:numFmt w:val="bullet"/>
+      <w:lvlText w:val="•"/>
+      <w:lvlJc w:val="left"/>
+      <w:pPr>
+        <w:ind w:left="2880"/>
+      </w:pPr>
+      <w:rPr>
+        <w:rFonts w:ascii="Courier New" w:eastAsia="Courier New" w:hAnsi="Courier New" w:cs="Courier New"/>
+        <w:b w:val="0"/>
+        <w:i w:val="0"/>
+        <w:strike w:val="0"/>
+        <w:dstrike w:val="0"/>
+        <w:color w:val="000000"/>
+        <w:sz w:val="20"/>
+        <w:szCs w:val="20"/>
+        <w:u w:val="none" w:color="000000"/>
+        <w:bdr w:val="none" w:sz="0" w:space="0" w:color="auto"/>
+        <w:shd w:val="clear" w:color="auto" w:fill="auto"/>
+        <w:vertAlign w:val="baseline"/>
+      </w:rPr>
+    </w:lvl>
+    <w:lvl w:ilvl="4" w:tplc="FCDAC4F0">
+      <w:start w:val="1"/>
+      <w:numFmt w:val="bullet"/>
+      <w:lvlText w:val="o"/>
+      <w:lvlJc w:val="left"/>
+      <w:pPr>
+        <w:ind w:left="3600"/>
+      </w:pPr>
+      <w:rPr>
+        <w:rFonts w:ascii="Courier New" w:eastAsia="Courier New" w:hAnsi="Courier New" w:cs="Courier New"/>
+        <w:b w:val="0"/>
+        <w:i w:val="0"/>
+        <w:strike w:val="0"/>
+        <w:dstrike w:val="0"/>
+        <w:color w:val="000000"/>
+        <w:sz w:val="20"/>
+        <w:szCs w:val="20"/>
+        <w:u w:val="none" w:color="000000"/>
+        <w:bdr w:val="none" w:sz="0" w:space="0" w:color="auto"/>
+        <w:shd w:val="clear" w:color="auto" w:fill="auto"/>
+        <w:vertAlign w:val="baseline"/>
+      </w:rPr>
+    </w:lvl>
+    <w:lvl w:ilvl="5" w:tplc="9F2601B4">
+      <w:start w:val="1"/>
+      <w:numFmt w:val="bullet"/>
+      <w:lvlText w:val="▪"/>
+      <w:lvlJc w:val="left"/>
+      <w:pPr>
+        <w:ind w:left="4320"/>
+      </w:pPr>
+      <w:rPr>
+        <w:rFonts w:ascii="Courier New" w:eastAsia="Courier New" w:hAnsi="Courier New" w:cs="Courier New"/>
+        <w:b w:val="0"/>
+        <w:i w:val="0"/>
+        <w:strike w:val="0"/>
+        <w:dstrike w:val="0"/>
+        <w:color w:val="000000"/>
+        <w:sz w:val="20"/>
+        <w:szCs w:val="20"/>
+        <w:u w:val="none" w:color="000000"/>
+        <w:bdr w:val="none" w:sz="0" w:space="0" w:color="auto"/>
+        <w:shd w:val="clear" w:color="auto" w:fill="auto"/>
+        <w:vertAlign w:val="baseline"/>
+      </w:rPr>
+    </w:lvl>
+    <w:lvl w:ilvl="6" w:tplc="9E16376C">
+      <w:start w:val="1"/>
+      <w:numFmt w:val="bullet"/>
+      <w:lvlText w:val="•"/>
+      <w:lvlJc w:val="left"/>
+      <w:pPr>
+        <w:ind w:left="5040"/>
+      </w:pPr>
+      <w:rPr>
+        <w:rFonts w:ascii="Courier New" w:eastAsia="Courier New" w:hAnsi="Courier New" w:cs="Courier New"/>
+        <w:b w:val="0"/>
+        <w:i w:val="0"/>
+        <w:strike w:val="0"/>
+        <w:dstrike w:val="0"/>
+        <w:color w:val="000000"/>
+        <w:sz w:val="20"/>
+        <w:szCs w:val="20"/>
+        <w:u w:val="none" w:color="000000"/>
+        <w:bdr w:val="none" w:sz="0" w:space="0" w:color="auto"/>
+        <w:shd w:val="clear" w:color="auto" w:fill="auto"/>
+        <w:vertAlign w:val="baseline"/>
+      </w:rPr>
+    </w:lvl>
+    <w:lvl w:ilvl="7" w:tplc="91306ED8">
+      <w:start w:val="1"/>
+      <w:numFmt w:val="bullet"/>
+      <w:lvlText w:val="o"/>
+      <w:lvlJc w:val="left"/>
+      <w:pPr>
+        <w:ind w:left="5760"/>
+      </w:pPr>
+      <w:rPr>
+        <w:rFonts w:ascii="Courier New" w:eastAsia="Courier New" w:hAnsi="Courier New" w:cs="Courier New"/>
+        <w:b w:val="0"/>
+        <w:i w:val="0"/>
+        <w:strike w:val="0"/>
+        <w:dstrike w:val="0"/>
+        <w:color w:val="000000"/>
+        <w:sz w:val="20"/>
+        <w:szCs w:val="20"/>
+        <w:u w:val="none" w:color="000000"/>
+        <w:bdr w:val="none" w:sz="0" w:space="0" w:color="auto"/>
+        <w:shd w:val="clear" w:color="auto" w:fill="auto"/>
+        <w:vertAlign w:val="baseline"/>
+      </w:rPr>
+    </w:lvl>
+    <w:lvl w:ilvl="8" w:tplc="EEE2DCC6">
+      <w:start w:val="1"/>
+      <w:numFmt w:val="bullet"/>
+      <w:lvlText w:val="▪"/>
+      <w:lvlJc w:val="left"/>
+      <w:pPr>
+        <w:ind w:left="6480"/>
+      </w:pPr>
+      <w:rPr>
+        <w:rFonts w:ascii="Courier New" w:eastAsia="Courier New" w:hAnsi="Courier New" w:cs="Courier New"/>
+        <w:b w:val="0"/>
+        <w:i w:val="0"/>
+        <w:strike w:val="0"/>
+        <w:dstrike w:val="0"/>
+        <w:color w:val="000000"/>
+        <w:sz w:val="20"/>
+        <w:szCs w:val="20"/>
+        <w:u w:val="none" w:color="000000"/>
+        <w:bdr w:val="none" w:sz="0" w:space="0" w:color="auto"/>
+        <w:shd w:val="clear" w:color="auto" w:fill="auto"/>
+        <w:vertAlign w:val="baseline"/>
+      </w:rPr>
+    </w:lvl>
+  </w:abstractNum>
+  <w:abstractNum w:abstractNumId="4" w15:restartNumberingAfterBreak="0">
     <w:nsid w:val="468C191E"/>
     <w:multiLevelType w:val="hybridMultilevel"/>
-    <w:tmpl w:val="7616A460"/>
+    <w:tmpl w:val="6C64BA12"/>
     <w:lvl w:ilvl="0" w:tplc="8E6C590E">
       <w:start w:val="1"/>
       <w:numFmt w:val="bullet"/>
@@ -3226,7 +3669,7 @@
       </w:rPr>
     </w:lvl>
   </w:abstractNum>
-  <w:abstractNum w:abstractNumId="4" w15:restartNumberingAfterBreak="0">
+  <w:abstractNum w:abstractNumId="5" w15:restartNumberingAfterBreak="0">
     <w:nsid w:val="5973551E"/>
     <w:multiLevelType w:val="hybridMultilevel"/>
     <w:tmpl w:val="40848426"/>
@@ -3438,7 +3881,7 @@
       </w:rPr>
     </w:lvl>
   </w:abstractNum>
-  <w:abstractNum w:abstractNumId="5" w15:restartNumberingAfterBreak="0">
+  <w:abstractNum w:abstractNumId="6" w15:restartNumberingAfterBreak="0">
     <w:nsid w:val="64403114"/>
     <w:multiLevelType w:val="hybridMultilevel"/>
     <w:tmpl w:val="0CC661B8"/>
@@ -3650,7 +4093,7 @@
       </w:rPr>
     </w:lvl>
   </w:abstractNum>
-  <w:abstractNum w:abstractNumId="6" w15:restartNumberingAfterBreak="0">
+  <w:abstractNum w:abstractNumId="7" w15:restartNumberingAfterBreak="0">
     <w:nsid w:val="674225EF"/>
     <w:multiLevelType w:val="hybridMultilevel"/>
     <w:tmpl w:val="FB547A12"/>
@@ -3862,7 +4305,7 @@
       </w:rPr>
     </w:lvl>
   </w:abstractNum>
-  <w:abstractNum w:abstractNumId="7" w15:restartNumberingAfterBreak="0">
+  <w:abstractNum w:abstractNumId="8" w15:restartNumberingAfterBreak="0">
     <w:nsid w:val="6D7F6E56"/>
     <w:multiLevelType w:val="hybridMultilevel"/>
     <w:tmpl w:val="624EC726"/>
@@ -4084,7 +4527,7 @@
       </w:rPr>
     </w:lvl>
   </w:abstractNum>
-  <w:abstractNum w:abstractNumId="8" w15:restartNumberingAfterBreak="0">
+  <w:abstractNum w:abstractNumId="9" w15:restartNumberingAfterBreak="0">
     <w:nsid w:val="796150F0"/>
     <w:multiLevelType w:val="hybridMultilevel"/>
     <w:tmpl w:val="BBF6772C"/>
@@ -4297,31 +4740,34 @@
     </w:lvl>
   </w:abstractNum>
   <w:num w:numId="1">
-    <w:abstractNumId w:val="3"/>
+    <w:abstractNumId w:val="4"/>
   </w:num>
   <w:num w:numId="2">
     <w:abstractNumId w:val="1"/>
   </w:num>
   <w:num w:numId="3">
-    <w:abstractNumId w:val="6"/>
+    <w:abstractNumId w:val="7"/>
   </w:num>
   <w:num w:numId="4">
     <w:abstractNumId w:val="0"/>
   </w:num>
   <w:num w:numId="5">
-    <w:abstractNumId w:val="8"/>
+    <w:abstractNumId w:val="9"/>
   </w:num>
   <w:num w:numId="6">
-    <w:abstractNumId w:val="4"/>
+    <w:abstractNumId w:val="5"/>
   </w:num>
   <w:num w:numId="7">
     <w:abstractNumId w:val="2"/>
   </w:num>
   <w:num w:numId="8">
-    <w:abstractNumId w:val="5"/>
+    <w:abstractNumId w:val="6"/>
   </w:num>
   <w:num w:numId="9">
-    <w:abstractNumId w:val="7"/>
+    <w:abstractNumId w:val="8"/>
+  </w:num>
+  <w:num w:numId="10">
+    <w:abstractNumId w:val="3"/>
   </w:num>
 </w:numbering>
 </file>
@@ -4723,6 +5169,7 @@
   <w:style w:type="paragraph" w:default="1" w:styleId="Normal">
     <w:name w:val="Normal"/>
     <w:qFormat/>
+    <w:rsid w:val="006E0823"/>
     <w:pPr>
       <w:spacing w:after="4" w:line="242" w:lineRule="auto"/>
       <w:ind w:left="370" w:hanging="10"/>
@@ -4792,6 +5239,17 @@
       <w:color w:val="000000"/>
       <w:sz w:val="27"/>
     </w:rPr>
+  </w:style>
+  <w:style w:type="paragraph" w:styleId="PargrafodaLista">
+    <w:name w:val="List Paragraph"/>
+    <w:basedOn w:val="Normal"/>
+    <w:uiPriority w:val="34"/>
+    <w:qFormat/>
+    <w:rsid w:val="006E0823"/>
+    <w:pPr>
+      <w:ind w:left="720"/>
+      <w:contextualSpacing/>
+    </w:pPr>
   </w:style>
 </w:styles>
 </file>

</xml_diff>